<commit_message>
modified names of Input-Event-Notice derivatives
</commit_message>
<xml_diff>
--- a/docs/InputEventNoticeChart.docx
+++ b/docs/InputEventNoticeChart.docx
@@ -9,11 +9,11 @@
         <w:tblLook w:val="04A0" w:firstRow="1" w:lastRow="0" w:firstColumn="1" w:lastColumn="0" w:noHBand="0" w:noVBand="1"/>
       </w:tblPr>
       <w:tblGrid>
-        <w:gridCol w:w="1870"/>
-        <w:gridCol w:w="1870"/>
-        <w:gridCol w:w="1870"/>
-        <w:gridCol w:w="1870"/>
-        <w:gridCol w:w="1870"/>
+        <w:gridCol w:w="1703"/>
+        <w:gridCol w:w="1778"/>
+        <w:gridCol w:w="1910"/>
+        <w:gridCol w:w="1940"/>
+        <w:gridCol w:w="2019"/>
       </w:tblGrid>
       <w:tr>
         <w:tc>
@@ -31,8 +31,13 @@
             <w:tcW w:w="1870" w:type="dxa"/>
           </w:tcPr>
           <w:p>
-            <w:r>
-              <w:t>SFML::Input</w:t>
+            <w:proofErr w:type="gramStart"/>
+            <w:r>
+              <w:t>SFML::</w:t>
+            </w:r>
+            <w:proofErr w:type="gramEnd"/>
+            <w:r>
+              <w:t>Input</w:t>
             </w:r>
           </w:p>
         </w:tc>
@@ -89,31 +94,44 @@
             <w:tcW w:w="1870" w:type="dxa"/>
           </w:tcPr>
           <w:p>
-            <w:r>
-              <w:t>CloseInput</w:t>
-            </w:r>
-          </w:p>
-        </w:tc>
-        <w:tc>
-          <w:tcPr>
-            <w:tcW w:w="1870" w:type="dxa"/>
-          </w:tcPr>
-          <w:p>
-            <w:r>
-              <w:t>CloseEvent</w:t>
-            </w:r>
-          </w:p>
-        </w:tc>
-        <w:tc>
-          <w:tcPr>
-            <w:tcW w:w="1870" w:type="dxa"/>
-          </w:tcPr>
-          <w:p>
-            <w:r>
-              <w:t>CloseNotice</w:t>
-            </w:r>
-            <w:bookmarkStart w:id="0" w:name="_GoBack"/>
-            <w:bookmarkEnd w:id="0"/>
+            <w:proofErr w:type="spellStart"/>
+            <w:r>
+              <w:t>Input</w:t>
+            </w:r>
+            <w:r>
+              <w:t>Close</w:t>
+            </w:r>
+            <w:proofErr w:type="spellEnd"/>
+          </w:p>
+        </w:tc>
+        <w:tc>
+          <w:tcPr>
+            <w:tcW w:w="1870" w:type="dxa"/>
+          </w:tcPr>
+          <w:p>
+            <w:proofErr w:type="spellStart"/>
+            <w:r>
+              <w:t>Event</w:t>
+            </w:r>
+            <w:r>
+              <w:t>Close</w:t>
+            </w:r>
+            <w:proofErr w:type="spellEnd"/>
+          </w:p>
+        </w:tc>
+        <w:tc>
+          <w:tcPr>
+            <w:tcW w:w="1870" w:type="dxa"/>
+          </w:tcPr>
+          <w:p>
+            <w:proofErr w:type="spellStart"/>
+            <w:r>
+              <w:t>Notice</w:t>
+            </w:r>
+            <w:r>
+              <w:t>Close</w:t>
+            </w:r>
+            <w:proofErr w:type="spellEnd"/>
           </w:p>
         </w:tc>
       </w:tr>
@@ -133,39 +151,58 @@
             <w:tcW w:w="1870" w:type="dxa"/>
           </w:tcPr>
           <w:p>
-            <w:r>
-              <w:t>Sf::KeyPress</w:t>
-            </w:r>
-          </w:p>
-        </w:tc>
-        <w:tc>
-          <w:tcPr>
-            <w:tcW w:w="1870" w:type="dxa"/>
-          </w:tcPr>
-          <w:p>
-            <w:r>
-              <w:t>SpaceBarInput</w:t>
-            </w:r>
-          </w:p>
-        </w:tc>
-        <w:tc>
-          <w:tcPr>
-            <w:tcW w:w="1870" w:type="dxa"/>
-          </w:tcPr>
-          <w:p>
-            <w:r>
-              <w:t>SimPauseEvent</w:t>
-            </w:r>
-          </w:p>
-        </w:tc>
-        <w:tc>
-          <w:tcPr>
-            <w:tcW w:w="1870" w:type="dxa"/>
-          </w:tcPr>
-          <w:p>
-            <w:r>
-              <w:t>SimPauseNotice</w:t>
-            </w:r>
+            <w:proofErr w:type="gramStart"/>
+            <w:r>
+              <w:t>Sf::</w:t>
+            </w:r>
+            <w:proofErr w:type="spellStart"/>
+            <w:proofErr w:type="gramEnd"/>
+            <w:r>
+              <w:t>KeyPress</w:t>
+            </w:r>
+            <w:proofErr w:type="spellEnd"/>
+          </w:p>
+        </w:tc>
+        <w:tc>
+          <w:tcPr>
+            <w:tcW w:w="1870" w:type="dxa"/>
+          </w:tcPr>
+          <w:p>
+            <w:proofErr w:type="spellStart"/>
+            <w:r>
+              <w:t>Input</w:t>
+            </w:r>
+            <w:r>
+              <w:t>Spacebar</w:t>
+            </w:r>
+            <w:proofErr w:type="spellEnd"/>
+          </w:p>
+        </w:tc>
+        <w:tc>
+          <w:tcPr>
+            <w:tcW w:w="1870" w:type="dxa"/>
+          </w:tcPr>
+          <w:p>
+            <w:proofErr w:type="spellStart"/>
+            <w:r>
+              <w:t>Event</w:t>
+            </w:r>
+            <w:r>
+              <w:t>Pause</w:t>
+            </w:r>
+            <w:proofErr w:type="spellEnd"/>
+          </w:p>
+        </w:tc>
+        <w:tc>
+          <w:tcPr>
+            <w:tcW w:w="1870" w:type="dxa"/>
+          </w:tcPr>
+          <w:p>
+            <w:proofErr w:type="spellStart"/>
+            <w:r>
+              <w:t>NoticePause</w:t>
+            </w:r>
+            <w:proofErr w:type="spellEnd"/>
           </w:p>
         </w:tc>
       </w:tr>
@@ -191,29 +228,38 @@
             <w:tcW w:w="1870" w:type="dxa"/>
           </w:tcPr>
           <w:p>
-            <w:r>
-              <w:t>SpeedUpInput</w:t>
-            </w:r>
-          </w:p>
-        </w:tc>
-        <w:tc>
-          <w:tcPr>
-            <w:tcW w:w="1870" w:type="dxa"/>
-          </w:tcPr>
-          <w:p>
-            <w:r>
-              <w:t>SimSpeedUp</w:t>
-            </w:r>
-          </w:p>
-        </w:tc>
-        <w:tc>
-          <w:tcPr>
-            <w:tcW w:w="1870" w:type="dxa"/>
-          </w:tcPr>
-          <w:p>
-            <w:r>
-              <w:t>SimSpeedNotice</w:t>
-            </w:r>
+            <w:proofErr w:type="spellStart"/>
+            <w:r>
+              <w:t>Input</w:t>
+            </w:r>
+            <w:r>
+              <w:t>ChangeSpeed</w:t>
+            </w:r>
+            <w:proofErr w:type="spellEnd"/>
+          </w:p>
+        </w:tc>
+        <w:tc>
+          <w:tcPr>
+            <w:tcW w:w="1870" w:type="dxa"/>
+          </w:tcPr>
+          <w:p>
+            <w:proofErr w:type="spellStart"/>
+            <w:r>
+              <w:t>EventSpeedChange</w:t>
+            </w:r>
+            <w:proofErr w:type="spellEnd"/>
+          </w:p>
+        </w:tc>
+        <w:tc>
+          <w:tcPr>
+            <w:tcW w:w="1870" w:type="dxa"/>
+          </w:tcPr>
+          <w:p>
+            <w:proofErr w:type="spellStart"/>
+            <w:r>
+              <w:t>NoticeSpeedChange</w:t>
+            </w:r>
+            <w:proofErr w:type="spellEnd"/>
           </w:p>
         </w:tc>
       </w:tr>
@@ -239,29 +285,35 @@
             <w:tcW w:w="1870" w:type="dxa"/>
           </w:tcPr>
           <w:p>
-            <w:r>
-              <w:t>SlowDownInput</w:t>
-            </w:r>
-          </w:p>
-        </w:tc>
-        <w:tc>
-          <w:tcPr>
-            <w:tcW w:w="1870" w:type="dxa"/>
-          </w:tcPr>
-          <w:p>
-            <w:r>
-              <w:t>SimSlowDown</w:t>
-            </w:r>
-          </w:p>
-        </w:tc>
-        <w:tc>
-          <w:tcPr>
-            <w:tcW w:w="1870" w:type="dxa"/>
-          </w:tcPr>
-          <w:p>
-            <w:r>
-              <w:t>SimSlowNotice</w:t>
-            </w:r>
+            <w:proofErr w:type="spellStart"/>
+            <w:r>
+              <w:t>InputChangeSpeed</w:t>
+            </w:r>
+            <w:proofErr w:type="spellEnd"/>
+          </w:p>
+        </w:tc>
+        <w:tc>
+          <w:tcPr>
+            <w:tcW w:w="1870" w:type="dxa"/>
+          </w:tcPr>
+          <w:p>
+            <w:proofErr w:type="spellStart"/>
+            <w:r>
+              <w:t>EventSpeedChange</w:t>
+            </w:r>
+            <w:proofErr w:type="spellEnd"/>
+          </w:p>
+        </w:tc>
+        <w:tc>
+          <w:tcPr>
+            <w:tcW w:w="1870" w:type="dxa"/>
+          </w:tcPr>
+          <w:p>
+            <w:proofErr w:type="spellStart"/>
+            <w:r>
+              <w:t>NoticeSpeedChange</w:t>
+            </w:r>
+            <w:proofErr w:type="spellEnd"/>
           </w:p>
         </w:tc>
       </w:tr>
@@ -295,9 +347,16 @@
             <w:tcW w:w="1870" w:type="dxa"/>
           </w:tcPr>
           <w:p>
-            <w:r>
-              <w:t>SimChangeNotice</w:t>
-            </w:r>
+            <w:bookmarkStart w:id="0" w:name="_GoBack"/>
+            <w:proofErr w:type="spellStart"/>
+            <w:r>
+              <w:t>Notice</w:t>
+            </w:r>
+            <w:r>
+              <w:t>SimChange</w:t>
+            </w:r>
+            <w:bookmarkEnd w:id="0"/>
+            <w:proofErr w:type="spellEnd"/>
           </w:p>
         </w:tc>
       </w:tr>
@@ -355,29 +414,35 @@
             <w:tcW w:w="1870" w:type="dxa"/>
           </w:tcPr>
           <w:p>
-            <w:r>
-              <w:t>SelectNodeInput</w:t>
-            </w:r>
-          </w:p>
-        </w:tc>
-        <w:tc>
-          <w:tcPr>
-            <w:tcW w:w="1870" w:type="dxa"/>
-          </w:tcPr>
-          <w:p>
-            <w:r>
-              <w:t>SendNodeData</w:t>
-            </w:r>
-          </w:p>
-        </w:tc>
-        <w:tc>
-          <w:tcPr>
-            <w:tcW w:w="1870" w:type="dxa"/>
-          </w:tcPr>
-          <w:p>
-            <w:r>
-              <w:t>NodeDataNotice</w:t>
-            </w:r>
+            <w:proofErr w:type="spellStart"/>
+            <w:r>
+              <w:t>InputNodeChange</w:t>
+            </w:r>
+            <w:proofErr w:type="spellEnd"/>
+          </w:p>
+        </w:tc>
+        <w:tc>
+          <w:tcPr>
+            <w:tcW w:w="1870" w:type="dxa"/>
+          </w:tcPr>
+          <w:p>
+            <w:proofErr w:type="spellStart"/>
+            <w:r>
+              <w:t>EventNodeData</w:t>
+            </w:r>
+            <w:proofErr w:type="spellEnd"/>
+          </w:p>
+        </w:tc>
+        <w:tc>
+          <w:tcPr>
+            <w:tcW w:w="1870" w:type="dxa"/>
+          </w:tcPr>
+          <w:p>
+            <w:proofErr w:type="spellStart"/>
+            <w:r>
+              <w:t>NoticeNode</w:t>
+            </w:r>
+            <w:proofErr w:type="spellEnd"/>
           </w:p>
         </w:tc>
       </w:tr>
@@ -460,11 +525,16 @@
     </w:p>
     <w:p/>
     <w:p>
+      <w:proofErr w:type="gramStart"/>
       <w:r>
         <w:t>s</w:t>
       </w:r>
       <w:r>
-        <w:t>f::Event -&gt; Viewer -&gt; Input -&gt; Controller -&gt; Event -&gt; Model -&gt; Notice -&gt; Viewer</w:t>
+        <w:t>f::</w:t>
+      </w:r>
+      <w:proofErr w:type="gramEnd"/>
+      <w:r>
+        <w:t>Event -&gt; Viewer -&gt; Input -&gt; Controller -&gt; Event -&gt; Model -&gt; Notice -&gt; Viewer</w:t>
       </w:r>
     </w:p>
     <w:p/>
@@ -490,17 +560,99 @@
     <w:p/>
     <w:p>
       <w:r>
-        <w:t>All derivatives of Input, Event, and Notice classes must have a defined InputType, EventType, or NoticeType with a name describing what class that the type is associated with. Enumerations of types can be found in Input.h, or Event.h, or Notice.h.</w:t>
+        <w:t xml:space="preserve">All derivatives of Input, Event, and Notice classes must have a defined </w:t>
+      </w:r>
+      <w:proofErr w:type="spellStart"/>
+      <w:r>
+        <w:t>InputType</w:t>
+      </w:r>
+      <w:proofErr w:type="spellEnd"/>
+      <w:r>
+        <w:t xml:space="preserve">, </w:t>
+      </w:r>
+      <w:proofErr w:type="spellStart"/>
+      <w:r>
+        <w:t>EventType</w:t>
+      </w:r>
+      <w:proofErr w:type="spellEnd"/>
+      <w:r>
+        <w:t xml:space="preserve">, or </w:t>
+      </w:r>
+      <w:proofErr w:type="spellStart"/>
+      <w:r>
+        <w:t>NoticeType</w:t>
+      </w:r>
+      <w:proofErr w:type="spellEnd"/>
+      <w:r>
+        <w:t xml:space="preserve"> with a name describing what class that the type is associated with. Enumerations of types can be found in </w:t>
+      </w:r>
+      <w:proofErr w:type="spellStart"/>
+      <w:r>
+        <w:t>Input.h</w:t>
+      </w:r>
+      <w:proofErr w:type="spellEnd"/>
+      <w:r>
+        <w:t xml:space="preserve">, or </w:t>
+      </w:r>
+      <w:proofErr w:type="spellStart"/>
+      <w:r>
+        <w:t>Event.h</w:t>
+      </w:r>
+      <w:proofErr w:type="spellEnd"/>
+      <w:r>
+        <w:t xml:space="preserve">, or </w:t>
+      </w:r>
+      <w:proofErr w:type="spellStart"/>
+      <w:r>
+        <w:t>Notice.h</w:t>
+      </w:r>
+      <w:proofErr w:type="spellEnd"/>
+      <w:r>
+        <w:t>.</w:t>
       </w:r>
     </w:p>
     <w:p>
-      <w:r>
-        <w:t>Additionally the constructor of the derivative class MUST set the type attribute to the appropriate Type.</w:t>
+      <w:proofErr w:type="gramStart"/>
+      <w:r>
+        <w:t>Additionally</w:t>
+      </w:r>
+      <w:proofErr w:type="gramEnd"/>
+      <w:r>
+        <w:t xml:space="preserve"> the constructor of the derivative class MUST set the type attribute to the appropriate Type.</w:t>
       </w:r>
     </w:p>
     <w:p>
       <w:r>
-        <w:t>Example: SpaceBarInput has an InputType called SPACEBAR and a constructor that sets type = InputType::SPACEBAR</w:t>
+        <w:t xml:space="preserve">Example: </w:t>
+      </w:r>
+      <w:proofErr w:type="spellStart"/>
+      <w:r>
+        <w:t>SpaceBarInput</w:t>
+      </w:r>
+      <w:proofErr w:type="spellEnd"/>
+      <w:r>
+        <w:t xml:space="preserve"> has an </w:t>
+      </w:r>
+      <w:proofErr w:type="spellStart"/>
+      <w:r>
+        <w:t>InputType</w:t>
+      </w:r>
+      <w:proofErr w:type="spellEnd"/>
+      <w:r>
+        <w:t xml:space="preserve"> called SPACEBAR and a constructor that sets type = </w:t>
+      </w:r>
+      <w:proofErr w:type="spellStart"/>
+      <w:proofErr w:type="gramStart"/>
+      <w:r>
+        <w:t>InputType</w:t>
+      </w:r>
+      <w:proofErr w:type="spellEnd"/>
+      <w:r>
+        <w:t>::</w:t>
+      </w:r>
+      <w:proofErr w:type="gramEnd"/>
+      <w:r>
+        <w:t>SPACEBAR</w:t>
       </w:r>
     </w:p>
     <w:p/>
@@ -509,7 +661,6 @@
     <w:p/>
     <w:p>
       <w:r>
-        <w:lastRenderedPageBreak/>
         <w:t>---------------------------------------------------------------------------------------------------------------------------</w:t>
       </w:r>
     </w:p>
@@ -522,26 +673,49 @@
       </w:r>
     </w:p>
     <w:p>
-      <w:r>
-        <w:t>Controller.parseInput() – Controller iterates through each Input in the queue. In this method you can specify what Event type should be created according to the current Input type, and then store the new Event in the queue to be sent to the Model component.</w:t>
+      <w:proofErr w:type="spellStart"/>
+      <w:r>
+        <w:t>Controller.parseInput</w:t>
+      </w:r>
+      <w:proofErr w:type="spellEnd"/>
+      <w:r>
+        <w:t>() – Controller iterates through each Input in the queue. In this method you can specify what Event type should be created according to the current Input type, and then store the new Event in the queue to be sent to the Model component.</w:t>
       </w:r>
     </w:p>
     <w:p/>
     <w:p>
-      <w:r>
-        <w:t>Model.update() – Model iterates through each Event in its queue and performs operations based on what Event type is currently being processed.</w:t>
+      <w:proofErr w:type="spellStart"/>
+      <w:r>
+        <w:t>Model.update</w:t>
+      </w:r>
+      <w:proofErr w:type="spellEnd"/>
+      <w:r>
+        <w:t>() – Model iterates through each Event in its queue and performs operations based on what Event type is currently being processed.</w:t>
       </w:r>
     </w:p>
     <w:p/>
     <w:p>
       <w:r>
-        <w:t>Viewer has no predefined method for handling SFML::Inputs. Generally, the method would poll the Window for an sf::Event, determine what inputs occurred based on what data is contained in the sf::Event, and then create an appropriate type of Input object and store it in the Input queue to be sent to the Controller.</w:t>
+        <w:t xml:space="preserve">Viewer has no predefined method for handling </w:t>
+      </w:r>
+      <w:proofErr w:type="gramStart"/>
+      <w:r>
+        <w:t>SFML::</w:t>
+      </w:r>
+      <w:proofErr w:type="gramEnd"/>
+      <w:r>
+        <w:t>Inputs. Generally, the method would poll the Window for an sf::Event, determine what inputs occurred based on what data is contained in the sf::Event, and then create an appropriate type of Input object and store it in the Input queue to be sent to the Controller.</w:t>
       </w:r>
     </w:p>
     <w:p/>
     <w:p>
-      <w:r>
-        <w:t xml:space="preserve">Viewer.processNotice(Notice* n) </w:t>
+      <w:proofErr w:type="spellStart"/>
+      <w:r>
+        <w:t>Viewer.processNotice</w:t>
+      </w:r>
+      <w:proofErr w:type="spellEnd"/>
+      <w:r>
+        <w:t xml:space="preserve">(Notice* n) </w:t>
       </w:r>
       <w:r>
         <w:t>–</w:t>
@@ -555,8 +729,21 @@
     </w:p>
     <w:p/>
     <w:p>
-      <w:r>
-        <w:t>Viewer.updateDisplay(Notice* n) – Viewer can use the type of Notice pointed to by n to determine what components of the display need to be updated for this Notice, and get needed data from the Notice instance.</w:t>
+      <w:proofErr w:type="spellStart"/>
+      <w:r>
+        <w:t>Viewer.updateDisplay</w:t>
+      </w:r>
+      <w:proofErr w:type="spellEnd"/>
+      <w:r>
+        <w:t xml:space="preserve">(Notice* n) – Viewer can use the type of Notice pointed to by n to determine what components of the display need to be updated for this </w:t>
+      </w:r>
+      <w:proofErr w:type="gramStart"/>
+      <w:r>
+        <w:t>Notice, and</w:t>
+      </w:r>
+      <w:proofErr w:type="gramEnd"/>
+      <w:r>
+        <w:t xml:space="preserve"> get needed data from the Notice instance.</w:t>
       </w:r>
     </w:p>
     <w:p/>

</xml_diff>